<commit_message>
serial no of 6 and 7 corrected interchanged
</commit_message>
<xml_diff>
--- a/MIE course Division.docx
+++ b/MIE course Division.docx
@@ -12977,7 +12977,7 @@
                 <w:lang w:bidi="bn-IN"/>
                 <w14:ligatures w14:val="none"/>
               </w:rPr>
-              <w:t xml:space="preserve"> - 7</w:t>
+              <w:t xml:space="preserve"> - </w:t>
             </w:r>
             <w:r>
               <w:rPr>
@@ -12991,9 +12991,8 @@
                 <w:lang w:bidi="bn-IN"/>
                 <w14:ligatures w14:val="none"/>
               </w:rPr>
-              <w:t xml:space="preserve">: Mechatronics </w:t>
-            </w:r>
-            <w:proofErr w:type="gramStart"/>
+              <w:t>6</w:t>
+            </w:r>
             <w:r>
               <w:rPr>
                 <w:rFonts w:ascii="Calibri" w:eastAsia="Times New Roman" w:hAnsi="Calibri" w:cs="Calibri"/>
@@ -13006,22 +13005,7 @@
                 <w:lang w:bidi="bn-IN"/>
                 <w14:ligatures w14:val="none"/>
               </w:rPr>
-              <w:t>( 9</w:t>
-            </w:r>
-            <w:proofErr w:type="gramEnd"/>
-            <w:r>
-              <w:rPr>
-                <w:rFonts w:ascii="Calibri" w:eastAsia="Times New Roman" w:hAnsi="Calibri" w:cs="Calibri"/>
-                <w:b/>
-                <w:bCs/>
-                <w:color w:val="000000"/>
-                <w:kern w:val="0"/>
-                <w:sz w:val="28"/>
-                <w:szCs w:val="28"/>
-                <w:lang w:bidi="bn-IN"/>
-                <w14:ligatures w14:val="none"/>
-              </w:rPr>
-              <w:t xml:space="preserve"> Courses, 29 Credits )</w:t>
+              <w:t>: Mechatronics ( 9 Courses, 29 Credits )</w:t>
             </w:r>
           </w:p>
         </w:tc>
@@ -13417,7 +13401,6 @@
                 <w14:ligatures w14:val="none"/>
               </w:rPr>
             </w:pPr>
-            <w:proofErr w:type="spellStart"/>
             <w:r>
               <w:rPr>
                 <w:rFonts w:ascii="Times New Roman" w:eastAsia="Times New Roman" w:hAnsi="Times New Roman" w:cs="Times New Roman"/>
@@ -13432,7 +13415,6 @@
               </w:rPr>
               <w:t>Credis</w:t>
             </w:r>
-            <w:proofErr w:type="spellEnd"/>
           </w:p>
         </w:tc>
         <w:tc>
@@ -16655,7 +16637,21 @@
                 <w:lang w:bidi="bn-IN"/>
                 <w14:ligatures w14:val="none"/>
               </w:rPr>
-              <w:t xml:space="preserve"> - 6</w:t>
+              <w:t xml:space="preserve"> - </w:t>
+            </w:r>
+            <w:r>
+              <w:rPr>
+                <w:rFonts w:ascii="Calibri" w:eastAsia="Times New Roman" w:hAnsi="Calibri" w:cs="Calibri"/>
+                <w:b/>
+                <w:bCs/>
+                <w:color w:val="000000"/>
+                <w:kern w:val="0"/>
+                <w:sz w:val="28"/>
+                <w:szCs w:val="28"/>
+                <w:lang w:bidi="bn-IN"/>
+                <w14:ligatures w14:val="none"/>
+              </w:rPr>
+              <w:t>7</w:t>
             </w:r>
             <w:r>
               <w:rPr>

</xml_diff>